<commit_message>
Manual updated with bug found in presentation
</commit_message>
<xml_diff>
--- a/androidDocs/Manual.docx
+++ b/androidDocs/Manual.docx
@@ -4773,63 +4773,88 @@
               <w:noProof/>
             </w:rPr>
           </w:pPr>
-          <w:hyperlink w:anchor="_Toc530491082" w:history="1">
-            <w:r>
-              <w:rPr>
-                <w:rStyle w:val="Hyperlink"/>
-                <w:noProof/>
-              </w:rPr>
-              <w:t>Card</w:t>
-            </w:r>
-            <w:r>
-              <w:rPr>
-                <w:noProof/>
-                <w:webHidden/>
-              </w:rPr>
-              <w:tab/>
-            </w:r>
-            <w:r>
-              <w:rPr>
-                <w:noProof/>
-                <w:webHidden/>
-              </w:rPr>
-              <w:fldChar w:fldCharType="begin"/>
-            </w:r>
-            <w:r>
-              <w:rPr>
-                <w:noProof/>
-                <w:webHidden/>
-              </w:rPr>
-              <w:instrText xml:space="preserve"> PAGEREF _Toc530491082 \h </w:instrText>
-            </w:r>
-            <w:r>
-              <w:rPr>
-                <w:noProof/>
-                <w:webHidden/>
-              </w:rPr>
-            </w:r>
-            <w:r>
-              <w:rPr>
-                <w:noProof/>
-                <w:webHidden/>
-              </w:rPr>
-              <w:fldChar w:fldCharType="separate"/>
-            </w:r>
-            <w:r>
-              <w:rPr>
-                <w:noProof/>
-                <w:webHidden/>
-              </w:rPr>
-              <w:t>5</w:t>
-            </w:r>
-            <w:r>
-              <w:rPr>
-                <w:noProof/>
-                <w:webHidden/>
-              </w:rPr>
-              <w:fldChar w:fldCharType="end"/>
-            </w:r>
-          </w:hyperlink>
+          <w:r>
+            <w:rPr>
+              <w:rStyle w:val="Hyperlink"/>
+              <w:noProof/>
+            </w:rPr>
+            <w:fldChar w:fldCharType="begin"/>
+          </w:r>
+          <w:r>
+            <w:rPr>
+              <w:rStyle w:val="Hyperlink"/>
+              <w:noProof/>
+            </w:rPr>
+            <w:instrText xml:space="preserve"> HYPERLINK \l "_Toc530491082" </w:instrText>
+          </w:r>
+          <w:r>
+            <w:rPr>
+              <w:rStyle w:val="Hyperlink"/>
+              <w:noProof/>
+            </w:rPr>
+            <w:fldChar w:fldCharType="separate"/>
+          </w:r>
+          <w:r>
+            <w:rPr>
+              <w:rStyle w:val="Hyperlink"/>
+              <w:noProof/>
+            </w:rPr>
+            <w:t>Card</w:t>
+          </w:r>
+          <w:r>
+            <w:rPr>
+              <w:noProof/>
+              <w:webHidden/>
+            </w:rPr>
+            <w:tab/>
+          </w:r>
+          <w:r>
+            <w:rPr>
+              <w:noProof/>
+              <w:webHidden/>
+            </w:rPr>
+            <w:fldChar w:fldCharType="begin"/>
+          </w:r>
+          <w:r>
+            <w:rPr>
+              <w:noProof/>
+              <w:webHidden/>
+            </w:rPr>
+            <w:instrText xml:space="preserve"> PAGEREF _Toc530491082 \h </w:instrText>
+          </w:r>
+          <w:r>
+            <w:rPr>
+              <w:noProof/>
+              <w:webHidden/>
+            </w:rPr>
+          </w:r>
+          <w:r>
+            <w:rPr>
+              <w:noProof/>
+              <w:webHidden/>
+            </w:rPr>
+            <w:fldChar w:fldCharType="separate"/>
+          </w:r>
+          <w:r>
+            <w:rPr>
+              <w:noProof/>
+              <w:webHidden/>
+            </w:rPr>
+            <w:t>5</w:t>
+          </w:r>
+          <w:r>
+            <w:rPr>
+              <w:noProof/>
+              <w:webHidden/>
+            </w:rPr>
+            <w:fldChar w:fldCharType="end"/>
+          </w:r>
+          <w:r>
+            <w:rPr>
+              <w:noProof/>
+            </w:rPr>
+            <w:fldChar w:fldCharType="end"/>
+          </w:r>
         </w:p>
         <w:p>
           <w:pPr>
@@ -10112,9 +10137,31 @@
       <w:bookmarkEnd w:id="0"/>
     </w:p>
     <w:p>
+      <w:pPr>
+        <w:ind w:left="720"/>
+      </w:pPr>
+      <w:r>
+        <w:t xml:space="preserve">When saving a file, the program may write the player’s current scores as 0. Therefore, when the round is concluded, it takes it as round 0 of the </w:t>
+      </w:r>
+      <w:proofErr w:type="gramStart"/>
+      <w:r>
+        <w:t>tournament</w:t>
+      </w:r>
+      <w:proofErr w:type="gramEnd"/>
+      <w:r>
+        <w:t>.</w:t>
+      </w:r>
+    </w:p>
+    <w:p>
       <w:r>
         <w:tab/>
-        <w:t>No bugs that I am aware of.</w:t>
+        <w:t xml:space="preserve">No </w:t>
+      </w:r>
+      <w:r>
+        <w:t xml:space="preserve">other </w:t>
+      </w:r>
+      <w:r>
+        <w:t>bugs that I am aware of.</w:t>
       </w:r>
     </w:p>
     <w:p>
@@ -10338,7 +10385,15 @@
         <w:ind w:left="1440"/>
       </w:pPr>
       <w:r>
-        <w:t>Extends BuildType.</w:t>
+        <w:t xml:space="preserve">Extends </w:t>
+      </w:r>
+      <w:proofErr w:type="spellStart"/>
+      <w:r>
+        <w:t>BuildType</w:t>
+      </w:r>
+      <w:proofErr w:type="spellEnd"/>
+      <w:r>
+        <w:t>.</w:t>
       </w:r>
     </w:p>
     <w:p>
@@ -10360,8 +10415,14 @@
         <w:ind w:firstLine="720"/>
       </w:pPr>
       <w:bookmarkStart w:id="8" w:name="_Toc530491081"/>
-      <w:r>
-        <w:t>BuildType:</w:t>
+      <w:proofErr w:type="spellStart"/>
+      <w:r>
+        <w:lastRenderedPageBreak/>
+        <w:t>BuildType</w:t>
+      </w:r>
+      <w:proofErr w:type="spellEnd"/>
+      <w:r>
+        <w:t>:</w:t>
       </w:r>
       <w:bookmarkEnd w:id="8"/>
     </w:p>
@@ -10379,7 +10440,6 @@
         <w:ind w:left="1440"/>
       </w:pPr>
       <w:r>
-        <w:lastRenderedPageBreak/>
         <w:t>Guarantees the implementation of functions to get cards in a build as a flattened array and vector.</w:t>
       </w:r>
     </w:p>
@@ -10398,9 +10458,16 @@
       <w:pPr>
         <w:ind w:left="1440"/>
       </w:pPr>
-      <w:r>
-        <w:t>Extends CardType</w:t>
-      </w:r>
+      <w:bookmarkStart w:id="10" w:name="_GoBack"/>
+      <w:bookmarkEnd w:id="10"/>
+      <w:r>
+        <w:t xml:space="preserve">Extends </w:t>
+      </w:r>
+      <w:proofErr w:type="spellStart"/>
+      <w:r>
+        <w:t>CardType</w:t>
+      </w:r>
+      <w:proofErr w:type="spellEnd"/>
     </w:p>
     <w:p>
       <w:pPr>
@@ -10415,11 +10482,13 @@
         <w:pStyle w:val="Heading3"/>
         <w:ind w:firstLine="720"/>
       </w:pPr>
-      <w:bookmarkStart w:id="10" w:name="_Toc530491083"/>
+      <w:bookmarkStart w:id="11" w:name="_Toc530491083"/>
+      <w:proofErr w:type="spellStart"/>
       <w:r>
         <w:t>CardType</w:t>
       </w:r>
-      <w:bookmarkEnd w:id="10"/>
+      <w:bookmarkEnd w:id="11"/>
+      <w:proofErr w:type="spellEnd"/>
     </w:p>
     <w:p>
       <w:pPr>
@@ -10434,7 +10503,15 @@
         <w:ind w:left="1440"/>
       </w:pPr>
       <w:r>
-        <w:t>Says all children will have a suit, a value and contains helper functions to convert from Enums to values and vice versa.</w:t>
+        <w:t xml:space="preserve">Says all children will have a suit, a value and contains helper functions to convert from </w:t>
+      </w:r>
+      <w:proofErr w:type="spellStart"/>
+      <w:r>
+        <w:t>Enums</w:t>
+      </w:r>
+      <w:proofErr w:type="spellEnd"/>
+      <w:r>
+        <w:t xml:space="preserve"> to values and vice versa.</w:t>
       </w:r>
     </w:p>
     <w:p>
@@ -10442,11 +10519,11 @@
         <w:pStyle w:val="Heading3"/>
         <w:ind w:firstLine="720"/>
       </w:pPr>
-      <w:bookmarkStart w:id="11" w:name="_Toc530491084"/>
+      <w:bookmarkStart w:id="12" w:name="_Toc530491084"/>
       <w:r>
         <w:t>Computer</w:t>
       </w:r>
-      <w:bookmarkEnd w:id="11"/>
+      <w:bookmarkEnd w:id="12"/>
     </w:p>
     <w:p>
       <w:pPr>
@@ -10461,7 +10538,15 @@
         <w:ind w:left="1440"/>
       </w:pPr>
       <w:r>
-        <w:t>This class contains all the logic to figure out which move to make for the Ai. The implementation of the function doMove has a precedence chart of:</w:t>
+        <w:t xml:space="preserve">This class contains all the logic to figure out which move to make for the Ai. The implementation of the function </w:t>
+      </w:r>
+      <w:proofErr w:type="spellStart"/>
+      <w:r>
+        <w:t>doMove</w:t>
+      </w:r>
+      <w:proofErr w:type="spellEnd"/>
+      <w:r>
+        <w:t xml:space="preserve"> has a precedence chart of:</w:t>
       </w:r>
     </w:p>
     <w:p>
@@ -10544,11 +10629,11 @@
         <w:pStyle w:val="Heading3"/>
         <w:ind w:firstLine="720"/>
       </w:pPr>
-      <w:bookmarkStart w:id="12" w:name="_Toc530491085"/>
+      <w:bookmarkStart w:id="13" w:name="_Toc530491085"/>
       <w:r>
         <w:t>Deck</w:t>
       </w:r>
-      <w:bookmarkEnd w:id="12"/>
+      <w:bookmarkEnd w:id="13"/>
     </w:p>
     <w:p>
       <w:pPr>
@@ -10571,6 +10656,7 @@
         <w:ind w:left="1440"/>
       </w:pPr>
       <w:r>
+        <w:lastRenderedPageBreak/>
         <w:t>Deck is able to deal cards directly into a hand, or to put them into an array which is then up to the responsibility of whoever called it. Make sure the deal is valid as there is no way to return the cards once drawn.</w:t>
       </w:r>
     </w:p>
@@ -10579,12 +10665,11 @@
         <w:pStyle w:val="Heading3"/>
         <w:ind w:firstLine="720"/>
       </w:pPr>
-      <w:bookmarkStart w:id="13" w:name="_Toc530491086"/>
-      <w:r>
-        <w:lastRenderedPageBreak/>
+      <w:bookmarkStart w:id="14" w:name="_Toc530491086"/>
+      <w:r>
         <w:t>Hand</w:t>
       </w:r>
-      <w:bookmarkEnd w:id="13"/>
+      <w:bookmarkEnd w:id="14"/>
     </w:p>
     <w:p>
       <w:pPr>
@@ -10610,11 +10695,11 @@
         <w:pStyle w:val="Heading3"/>
         <w:ind w:firstLine="720"/>
       </w:pPr>
-      <w:bookmarkStart w:id="14" w:name="_Toc530491087"/>
+      <w:bookmarkStart w:id="15" w:name="_Toc530491087"/>
       <w:r>
         <w:t>Human</w:t>
       </w:r>
-      <w:bookmarkEnd w:id="14"/>
+      <w:bookmarkEnd w:id="15"/>
     </w:p>
     <w:p>
       <w:pPr>
@@ -10637,18 +10722,28 @@
         <w:pStyle w:val="Heading3"/>
         <w:ind w:firstLine="720"/>
       </w:pPr>
-      <w:bookmarkStart w:id="15" w:name="_Toc530491088"/>
+      <w:bookmarkStart w:id="16" w:name="_Toc530491088"/>
+      <w:proofErr w:type="spellStart"/>
       <w:r>
         <w:t>MultiBuild</w:t>
       </w:r>
-      <w:bookmarkEnd w:id="15"/>
+      <w:bookmarkEnd w:id="16"/>
+      <w:proofErr w:type="spellEnd"/>
     </w:p>
     <w:p>
       <w:pPr>
         <w:ind w:left="1440"/>
       </w:pPr>
       <w:r>
-        <w:t>Extends BuildType.</w:t>
+        <w:t xml:space="preserve">Extends </w:t>
+      </w:r>
+      <w:proofErr w:type="spellStart"/>
+      <w:r>
+        <w:t>BuildType</w:t>
+      </w:r>
+      <w:proofErr w:type="spellEnd"/>
+      <w:r>
+        <w:t>.</w:t>
       </w:r>
     </w:p>
     <w:p>
@@ -10673,11 +10768,11 @@
         <w:pStyle w:val="Heading3"/>
         <w:ind w:firstLine="720"/>
       </w:pPr>
-      <w:bookmarkStart w:id="16" w:name="_Toc530491089"/>
+      <w:bookmarkStart w:id="17" w:name="_Toc530491089"/>
       <w:r>
         <w:t>Player</w:t>
       </w:r>
-      <w:bookmarkEnd w:id="16"/>
+      <w:bookmarkEnd w:id="17"/>
     </w:p>
     <w:p>
       <w:pPr>
@@ -10692,7 +10787,15 @@
         <w:ind w:left="1440"/>
       </w:pPr>
       <w:r>
-        <w:t xml:space="preserve">This class has an abstract entry point doMove which is the round can communicate to the player that a move needs to be performed. In addition, this class contains the implementation of printing out a move to the log. </w:t>
+        <w:t xml:space="preserve">This class has an abstract entry point </w:t>
+      </w:r>
+      <w:proofErr w:type="spellStart"/>
+      <w:r>
+        <w:t>doMove</w:t>
+      </w:r>
+      <w:proofErr w:type="spellEnd"/>
+      <w:r>
+        <w:t xml:space="preserve"> which is the round can communicate to the player that a move needs to be performed. In addition, this class contains the implementation of printing out a move to the log. </w:t>
       </w:r>
     </w:p>
     <w:p>
@@ -10716,11 +10819,13 @@
         <w:pStyle w:val="Heading3"/>
         <w:ind w:firstLine="720"/>
       </w:pPr>
-      <w:bookmarkStart w:id="17" w:name="_Toc530491090"/>
+      <w:bookmarkStart w:id="18" w:name="_Toc530491090"/>
+      <w:proofErr w:type="spellStart"/>
       <w:r>
         <w:t>PlayerMove</w:t>
       </w:r>
-      <w:bookmarkEnd w:id="17"/>
+      <w:bookmarkEnd w:id="18"/>
+      <w:proofErr w:type="spellEnd"/>
     </w:p>
     <w:p>
       <w:pPr>
@@ -10741,6 +10846,7 @@
         <w:ind w:left="1440"/>
       </w:pPr>
       <w:r>
+        <w:lastRenderedPageBreak/>
         <w:t xml:space="preserve"> </w:t>
       </w:r>
     </w:p>
@@ -10749,12 +10855,13 @@
         <w:pStyle w:val="Heading3"/>
         <w:ind w:firstLine="720"/>
       </w:pPr>
-      <w:bookmarkStart w:id="18" w:name="_Toc530491091"/>
-      <w:r>
-        <w:lastRenderedPageBreak/>
+      <w:bookmarkStart w:id="19" w:name="_Toc530491091"/>
+      <w:proofErr w:type="spellStart"/>
+      <w:r>
         <w:t>PlayerSaveData</w:t>
       </w:r>
-      <w:bookmarkEnd w:id="18"/>
+      <w:bookmarkEnd w:id="19"/>
+      <w:proofErr w:type="spellEnd"/>
     </w:p>
     <w:p>
       <w:pPr>
@@ -10769,18 +10876,26 @@
         <w:pStyle w:val="Heading3"/>
         <w:ind w:firstLine="720"/>
       </w:pPr>
-      <w:bookmarkStart w:id="19" w:name="_Toc530491092"/>
+      <w:bookmarkStart w:id="20" w:name="_Toc530491092"/>
       <w:r>
         <w:t>Round</w:t>
       </w:r>
-      <w:bookmarkEnd w:id="19"/>
+      <w:bookmarkEnd w:id="20"/>
     </w:p>
     <w:p>
       <w:pPr>
         <w:ind w:left="1440"/>
       </w:pPr>
       <w:r>
-        <w:t xml:space="preserve">Main model entry point for the controller during the GameLoop. This class either contains or contains an ancestor of all the other model classes which are used in the game. Therefore, this class contains many wrapper functions to make code in the controller look much cleaner. </w:t>
+        <w:t xml:space="preserve">Main model entry point for the controller during the </w:t>
+      </w:r>
+      <w:proofErr w:type="spellStart"/>
+      <w:r>
+        <w:t>GameLoop</w:t>
+      </w:r>
+      <w:proofErr w:type="spellEnd"/>
+      <w:r>
+        <w:t xml:space="preserve">. This class either contains or contains an ancestor of all the other model classes which are used in the game. Therefore, this class contains many wrapper functions to make code in the controller look much cleaner. </w:t>
       </w:r>
     </w:p>
     <w:p>
@@ -10796,11 +10911,11 @@
         <w:pStyle w:val="Heading3"/>
         <w:ind w:firstLine="720"/>
       </w:pPr>
-      <w:bookmarkStart w:id="20" w:name="_Toc530491093"/>
+      <w:bookmarkStart w:id="21" w:name="_Toc530491093"/>
       <w:r>
         <w:t>Serializer</w:t>
       </w:r>
-      <w:bookmarkEnd w:id="20"/>
+      <w:bookmarkEnd w:id="21"/>
     </w:p>
     <w:p>
       <w:pPr>
@@ -10810,7 +10925,15 @@
         <w:t>Static class responsible for loading and saving of files in the correct format</w:t>
       </w:r>
       <w:r>
-        <w:t xml:space="preserve">. The init function is called in the starting activity, and the clear function should be called once all objects have read their data. </w:t>
+        <w:t xml:space="preserve">. The </w:t>
+      </w:r>
+      <w:proofErr w:type="spellStart"/>
+      <w:r>
+        <w:t>init</w:t>
+      </w:r>
+      <w:proofErr w:type="spellEnd"/>
+      <w:r>
+        <w:t xml:space="preserve"> function is called in the starting activity, and the clear function should be called once all objects have read their data. </w:t>
       </w:r>
     </w:p>
     <w:p>
@@ -10829,9 +10952,14 @@
       <w:r>
         <w:t xml:space="preserve">Before a file is saved, ensure all fields have been set to the current value. The round class contains a wrapper function, </w:t>
       </w:r>
+      <w:proofErr w:type="spellStart"/>
       <w:proofErr w:type="gramStart"/>
       <w:r>
-        <w:t>serializeObjects(</w:t>
+        <w:t>serializeObjects</w:t>
+      </w:r>
+      <w:proofErr w:type="spellEnd"/>
+      <w:r>
+        <w:t>(</w:t>
       </w:r>
       <w:proofErr w:type="gramEnd"/>
       <w:r>
@@ -10845,10 +10973,12 @@
       <w:r>
         <w:t xml:space="preserve"> each object can be called individually. The Serializer then writes the data to the save file to the current active filename. If no filename has been specified before it is called, it will save to “</w:t>
       </w:r>
+      <w:proofErr w:type="spellStart"/>
       <w:proofErr w:type="gramStart"/>
       <w:r>
         <w:t>save.csav</w:t>
       </w:r>
+      <w:proofErr w:type="spellEnd"/>
       <w:proofErr w:type="gramEnd"/>
       <w:r>
         <w:t>”</w:t>
@@ -10884,29 +11014,37 @@
         <w:pStyle w:val="Heading3"/>
         <w:ind w:firstLine="720"/>
       </w:pPr>
-      <w:bookmarkStart w:id="21" w:name="_Toc530491094"/>
+      <w:bookmarkStart w:id="22" w:name="_Toc530491094"/>
       <w:r>
         <w:t>Tournament</w:t>
       </w:r>
-      <w:bookmarkEnd w:id="21"/>
+      <w:bookmarkEnd w:id="22"/>
     </w:p>
     <w:p>
       <w:pPr>
         <w:ind w:left="1440"/>
       </w:pPr>
       <w:r>
-        <w:t>This class is responsible for scoring the last played round per the scoring rules of the game, and checking if anyone won. It contains an overloaded toString function which can do a raw dump of the scoring calculation.</w:t>
+        <w:t xml:space="preserve">This class is responsible for scoring the last played round per the scoring rules of the game, and checking if anyone won. It contains an overloaded </w:t>
+      </w:r>
+      <w:proofErr w:type="spellStart"/>
+      <w:r>
+        <w:t>toString</w:t>
+      </w:r>
+      <w:proofErr w:type="spellEnd"/>
+      <w:r>
+        <w:t xml:space="preserve"> function which can do a raw dump of the scoring calculation.</w:t>
       </w:r>
     </w:p>
     <w:p>
       <w:pPr>
         <w:pStyle w:val="Heading2"/>
       </w:pPr>
-      <w:bookmarkStart w:id="22" w:name="_Toc530491095"/>
+      <w:bookmarkStart w:id="23" w:name="_Toc530491095"/>
       <w:r>
         <w:t>View:</w:t>
       </w:r>
-      <w:bookmarkEnd w:id="22"/>
+      <w:bookmarkEnd w:id="23"/>
     </w:p>
     <w:p>
       <w:pPr>
@@ -10915,18 +11053,28 @@
       <w:r>
         <w:tab/>
       </w:r>
-      <w:bookmarkStart w:id="23" w:name="_Toc530491096"/>
+      <w:bookmarkStart w:id="24" w:name="_Toc530491096"/>
+      <w:proofErr w:type="spellStart"/>
       <w:r>
         <w:t>BuildView</w:t>
       </w:r>
-      <w:bookmarkEnd w:id="23"/>
+      <w:bookmarkEnd w:id="24"/>
+      <w:proofErr w:type="spellEnd"/>
     </w:p>
     <w:p>
       <w:pPr>
         <w:ind w:left="1440"/>
       </w:pPr>
       <w:r>
-        <w:t>Extends CardView.</w:t>
+        <w:t xml:space="preserve">Extends </w:t>
+      </w:r>
+      <w:proofErr w:type="spellStart"/>
+      <w:r>
+        <w:t>CardView</w:t>
+      </w:r>
+      <w:proofErr w:type="spellEnd"/>
+      <w:r>
+        <w:t>.</w:t>
       </w:r>
     </w:p>
     <w:p>
@@ -10943,7 +11091,11 @@
         <w:t>th</w:t>
       </w:r>
       <w:r>
-        <w:t xml:space="preserve"> child gets the value of a build, the string representation, and who owns it, and then the rest of the children get the cards which are in the build.</w:t>
+        <w:t xml:space="preserve"> child gets the value of a build, the string </w:t>
+      </w:r>
+      <w:r>
+        <w:lastRenderedPageBreak/>
+        <w:t>representation, and who owns it, and then the rest of the children get the cards which are in the build.</w:t>
       </w:r>
       <w:r>
         <w:t xml:space="preserve"> The card’s graphic is drawn by the appropriate card view. </w:t>
@@ -10954,8 +11106,15 @@
         <w:ind w:left="1440"/>
       </w:pPr>
       <w:r>
-        <w:lastRenderedPageBreak/>
-        <w:t xml:space="preserve">Overloads the function requiredButtons to be equal to the </w:t>
+        <w:t xml:space="preserve">Overloads the function </w:t>
+      </w:r>
+      <w:proofErr w:type="spellStart"/>
+      <w:r>
+        <w:t>requiredButtons</w:t>
+      </w:r>
+      <w:proofErr w:type="spellEnd"/>
+      <w:r>
+        <w:t xml:space="preserve"> to be equal to the </w:t>
       </w:r>
       <w:r>
         <w:t>number</w:t>
@@ -10971,11 +11130,13 @@
       <w:r>
         <w:tab/>
       </w:r>
-      <w:bookmarkStart w:id="24" w:name="_Toc530491097"/>
+      <w:bookmarkStart w:id="25" w:name="_Toc530491097"/>
+      <w:proofErr w:type="spellStart"/>
       <w:r>
         <w:t>CardView</w:t>
       </w:r>
-      <w:bookmarkEnd w:id="24"/>
+      <w:bookmarkEnd w:id="25"/>
+      <w:proofErr w:type="spellEnd"/>
     </w:p>
     <w:p>
       <w:pPr>
@@ -10992,11 +11153,13 @@
       <w:r>
         <w:tab/>
       </w:r>
-      <w:bookmarkStart w:id="25" w:name="_Toc530491098"/>
+      <w:bookmarkStart w:id="26" w:name="_Toc530491098"/>
+      <w:proofErr w:type="spellStart"/>
       <w:r>
         <w:t>DeckView</w:t>
       </w:r>
-      <w:bookmarkEnd w:id="25"/>
+      <w:bookmarkEnd w:id="26"/>
+      <w:proofErr w:type="spellEnd"/>
     </w:p>
     <w:p>
       <w:pPr>
@@ -11006,8 +11169,13 @@
         <w:t xml:space="preserve">Keeps track of all the card views for the cards in the deck. More specialized </w:t>
       </w:r>
       <w:r>
-        <w:t>version of HandView</w:t>
-      </w:r>
+        <w:t xml:space="preserve">version of </w:t>
+      </w:r>
+      <w:proofErr w:type="spellStart"/>
+      <w:r>
+        <w:t>HandView</w:t>
+      </w:r>
+      <w:proofErr w:type="spellEnd"/>
     </w:p>
     <w:p>
       <w:pPr>
@@ -11016,11 +11184,13 @@
       <w:r>
         <w:tab/>
       </w:r>
-      <w:bookmarkStart w:id="26" w:name="_Toc530491099"/>
+      <w:bookmarkStart w:id="27" w:name="_Toc530491099"/>
+      <w:proofErr w:type="spellStart"/>
       <w:r>
         <w:t>HandView</w:t>
       </w:r>
-      <w:bookmarkEnd w:id="26"/>
+      <w:bookmarkEnd w:id="27"/>
+      <w:proofErr w:type="spellEnd"/>
     </w:p>
     <w:p>
       <w:pPr>
@@ -11037,11 +11207,13 @@
       <w:r>
         <w:tab/>
       </w:r>
-      <w:bookmarkStart w:id="27" w:name="_Toc530491100"/>
+      <w:bookmarkStart w:id="28" w:name="_Toc530491100"/>
+      <w:proofErr w:type="spellStart"/>
       <w:r>
         <w:t>PlayerView</w:t>
       </w:r>
-      <w:bookmarkEnd w:id="27"/>
+      <w:bookmarkEnd w:id="28"/>
+      <w:proofErr w:type="spellEnd"/>
     </w:p>
     <w:p>
       <w:r>
@@ -11059,11 +11231,13 @@
       <w:r>
         <w:tab/>
       </w:r>
-      <w:bookmarkStart w:id="28" w:name="_Toc530491101"/>
+      <w:bookmarkStart w:id="29" w:name="_Toc530491101"/>
+      <w:proofErr w:type="spellStart"/>
       <w:r>
         <w:t>RoundView</w:t>
       </w:r>
-      <w:bookmarkEnd w:id="28"/>
+      <w:bookmarkEnd w:id="29"/>
+      <w:proofErr w:type="spellEnd"/>
     </w:p>
     <w:p>
       <w:pPr>
@@ -11077,7 +11251,7 @@
       <w:pPr>
         <w:pStyle w:val="Heading2"/>
       </w:pPr>
-      <w:bookmarkStart w:id="29" w:name="_Toc530491102"/>
+      <w:bookmarkStart w:id="30" w:name="_Toc530491102"/>
       <w:r>
         <w:t xml:space="preserve">Activities </w:t>
       </w:r>
@@ -11089,7 +11263,7 @@
       <w:r>
         <w:t>):</w:t>
       </w:r>
-      <w:bookmarkEnd w:id="29"/>
+      <w:bookmarkEnd w:id="30"/>
     </w:p>
     <w:p>
       <w:pPr>
@@ -11098,11 +11272,13 @@
       <w:r>
         <w:tab/>
       </w:r>
-      <w:bookmarkStart w:id="30" w:name="_Toc530491103"/>
+      <w:bookmarkStart w:id="31" w:name="_Toc530491103"/>
+      <w:proofErr w:type="spellStart"/>
       <w:r>
         <w:t>ActionLogPopUp</w:t>
       </w:r>
-      <w:bookmarkEnd w:id="30"/>
+      <w:bookmarkEnd w:id="31"/>
+      <w:proofErr w:type="spellEnd"/>
     </w:p>
     <w:p>
       <w:pPr>
@@ -11127,11 +11303,13 @@
       <w:r>
         <w:tab/>
       </w:r>
-      <w:bookmarkStart w:id="31" w:name="_Toc530491104"/>
+      <w:bookmarkStart w:id="32" w:name="_Toc530491104"/>
+      <w:proofErr w:type="spellStart"/>
       <w:r>
         <w:t>CoinFlip</w:t>
       </w:r>
-      <w:bookmarkEnd w:id="31"/>
+      <w:bookmarkEnd w:id="32"/>
+      <w:proofErr w:type="spellEnd"/>
     </w:p>
     <w:p>
       <w:pPr>
@@ -11140,8 +11318,13 @@
       <w:r>
         <w:t xml:space="preserve">Asks the user to call the coin toss, gets the result, and passes this data onto the </w:t>
       </w:r>
-      <w:r>
-        <w:t>gameLoop.</w:t>
+      <w:proofErr w:type="spellStart"/>
+      <w:r>
+        <w:t>gameLoop</w:t>
+      </w:r>
+      <w:proofErr w:type="spellEnd"/>
+      <w:r>
+        <w:t>.</w:t>
       </w:r>
     </w:p>
     <w:p>
@@ -11159,11 +11342,13 @@
       <w:r>
         <w:tab/>
       </w:r>
-      <w:bookmarkStart w:id="32" w:name="_Toc530491105"/>
+      <w:bookmarkStart w:id="33" w:name="_Toc530491105"/>
+      <w:proofErr w:type="spellStart"/>
       <w:r>
         <w:t>GameLoop</w:t>
       </w:r>
-      <w:bookmarkEnd w:id="32"/>
+      <w:bookmarkEnd w:id="33"/>
+      <w:proofErr w:type="spellEnd"/>
     </w:p>
     <w:p>
       <w:pPr>
@@ -11194,7 +11379,15 @@
         <w:ind w:left="1440"/>
       </w:pPr>
       <w:r>
-        <w:t>Opens: ActionLogPopup, Turn Menu</w:t>
+        <w:t xml:space="preserve">Opens: </w:t>
+      </w:r>
+      <w:proofErr w:type="spellStart"/>
+      <w:r>
+        <w:t>ActionLogPopup</w:t>
+      </w:r>
+      <w:proofErr w:type="spellEnd"/>
+      <w:r>
+        <w:t>, Turn Menu</w:t>
       </w:r>
     </w:p>
     <w:p>
@@ -11205,11 +11398,13 @@
         <w:lastRenderedPageBreak/>
         <w:tab/>
       </w:r>
-      <w:bookmarkStart w:id="33" w:name="_Toc530491106"/>
+      <w:bookmarkStart w:id="34" w:name="_Toc530491106"/>
+      <w:proofErr w:type="spellStart"/>
       <w:r>
         <w:t>LoadScreen</w:t>
       </w:r>
-      <w:bookmarkEnd w:id="33"/>
+      <w:bookmarkEnd w:id="34"/>
+      <w:proofErr w:type="spellEnd"/>
     </w:p>
     <w:p>
       <w:pPr>
@@ -11234,11 +11429,13 @@
       <w:r>
         <w:tab/>
       </w:r>
-      <w:bookmarkStart w:id="34" w:name="_Toc530491107"/>
+      <w:bookmarkStart w:id="35" w:name="_Toc530491107"/>
+      <w:proofErr w:type="spellStart"/>
       <w:r>
         <w:t>ScoreScreen</w:t>
       </w:r>
-      <w:bookmarkEnd w:id="34"/>
+      <w:bookmarkEnd w:id="35"/>
+      <w:proofErr w:type="spellEnd"/>
     </w:p>
     <w:p>
       <w:pPr>
@@ -11263,11 +11460,13 @@
       <w:r>
         <w:tab/>
       </w:r>
-      <w:bookmarkStart w:id="35" w:name="_Toc530491108"/>
+      <w:bookmarkStart w:id="36" w:name="_Toc530491108"/>
+      <w:proofErr w:type="spellStart"/>
       <w:r>
         <w:t>TurnMenu</w:t>
       </w:r>
-      <w:bookmarkEnd w:id="35"/>
+      <w:bookmarkEnd w:id="36"/>
+      <w:proofErr w:type="spellEnd"/>
     </w:p>
     <w:p>
       <w:pPr>
@@ -11300,18 +11499,26 @@
       <w:r>
         <w:tab/>
       </w:r>
-      <w:bookmarkStart w:id="36" w:name="_Toc530491109"/>
+      <w:bookmarkStart w:id="37" w:name="_Toc530491109"/>
       <w:r>
         <w:t>Welcome</w:t>
       </w:r>
-      <w:bookmarkEnd w:id="36"/>
+      <w:bookmarkEnd w:id="37"/>
     </w:p>
     <w:p>
       <w:pPr>
         <w:ind w:left="1440"/>
       </w:pPr>
       <w:r>
-        <w:t xml:space="preserve">Landing activity for the application. This calls the init functions for all the static classes, and has two options: New game which goes to coin toss, </w:t>
+        <w:t xml:space="preserve">Landing activity for the application. This calls the </w:t>
+      </w:r>
+      <w:proofErr w:type="spellStart"/>
+      <w:r>
+        <w:t>init</w:t>
+      </w:r>
+      <w:proofErr w:type="spellEnd"/>
+      <w:r>
+        <w:t xml:space="preserve"> functions for all the static classes, and has two options: New game which goes to coin toss, </w:t>
       </w:r>
       <w:proofErr w:type="gramStart"/>
       <w:r>
@@ -11319,7 +11526,15 @@
       </w:r>
       <w:proofErr w:type="gramEnd"/>
       <w:r>
-        <w:t xml:space="preserve"> Load save, which goes to LoadScreen.</w:t>
+        <w:t xml:space="preserve"> Load save, which goes to </w:t>
+      </w:r>
+      <w:proofErr w:type="spellStart"/>
+      <w:r>
+        <w:t>LoadScreen</w:t>
+      </w:r>
+      <w:proofErr w:type="spellEnd"/>
+      <w:r>
+        <w:t>.</w:t>
       </w:r>
     </w:p>
     <w:p>
@@ -11329,9 +11544,14 @@
       <w:r>
         <w:t xml:space="preserve">Goes to: </w:t>
       </w:r>
+      <w:proofErr w:type="spellStart"/>
       <w:proofErr w:type="gramStart"/>
       <w:r>
-        <w:t>LoadScreen ,</w:t>
+        <w:t>LoadScreen</w:t>
+      </w:r>
+      <w:proofErr w:type="spellEnd"/>
+      <w:r>
+        <w:t xml:space="preserve"> ,</w:t>
       </w:r>
       <w:proofErr w:type="gramEnd"/>
       <w:r>
@@ -11342,11 +11562,16 @@
       <w:pPr>
         <w:pStyle w:val="Heading2"/>
       </w:pPr>
-      <w:bookmarkStart w:id="37" w:name="_Toc530491110"/>
-      <w:r>
-        <w:t>Enums:</w:t>
-      </w:r>
-      <w:bookmarkEnd w:id="37"/>
+      <w:bookmarkStart w:id="38" w:name="_Toc530491110"/>
+      <w:proofErr w:type="spellStart"/>
+      <w:r>
+        <w:t>Enums</w:t>
+      </w:r>
+      <w:proofErr w:type="spellEnd"/>
+      <w:r>
+        <w:t>:</w:t>
+      </w:r>
+      <w:bookmarkEnd w:id="38"/>
     </w:p>
     <w:p>
       <w:pPr>
@@ -11355,11 +11580,13 @@
       <w:r>
         <w:tab/>
       </w:r>
-      <w:bookmarkStart w:id="38" w:name="_Toc530491111"/>
+      <w:bookmarkStart w:id="39" w:name="_Toc530491111"/>
+      <w:proofErr w:type="spellStart"/>
       <w:r>
         <w:t>CardSuit</w:t>
       </w:r>
-      <w:bookmarkEnd w:id="38"/>
+      <w:bookmarkEnd w:id="39"/>
+      <w:proofErr w:type="spellEnd"/>
     </w:p>
     <w:p>
       <w:pPr>
@@ -11374,8 +11601,13 @@
         <w:ind w:left="1440"/>
       </w:pPr>
       <w:r>
-        <w:t>Values: Invalid, Build, Club, Spade, heart Diamound</w:t>
-      </w:r>
+        <w:t xml:space="preserve">Values: Invalid, Build, Club, Spade, heart </w:t>
+      </w:r>
+      <w:proofErr w:type="spellStart"/>
+      <w:r>
+        <w:t>Diamound</w:t>
+      </w:r>
+      <w:proofErr w:type="spellEnd"/>
     </w:p>
     <w:p>
       <w:pPr>
@@ -11384,11 +11616,13 @@
       <w:r>
         <w:tab/>
       </w:r>
-      <w:bookmarkStart w:id="39" w:name="_Toc530491112"/>
+      <w:bookmarkStart w:id="40" w:name="_Toc530491112"/>
+      <w:proofErr w:type="spellStart"/>
       <w:r>
         <w:t>PlayerActions</w:t>
       </w:r>
-      <w:bookmarkEnd w:id="39"/>
+      <w:bookmarkEnd w:id="40"/>
+      <w:proofErr w:type="spellEnd"/>
     </w:p>
     <w:p>
       <w:pPr>
@@ -11413,11 +11647,13 @@
       <w:r>
         <w:tab/>
       </w:r>
-      <w:bookmarkStart w:id="40" w:name="_Toc530491113"/>
+      <w:bookmarkStart w:id="41" w:name="_Toc530491113"/>
+      <w:proofErr w:type="spellStart"/>
       <w:r>
         <w:t>PlayerID</w:t>
       </w:r>
-      <w:bookmarkEnd w:id="40"/>
+      <w:bookmarkEnd w:id="41"/>
+      <w:proofErr w:type="spellEnd"/>
     </w:p>
     <w:p>
       <w:r>
@@ -11434,7 +11670,23 @@
       </w:r>
       <w:r>
         <w:tab/>
-        <w:t>Values: humanPlayer CompPlayer. [Player 1, Player 2]</w:t>
+        <w:t xml:space="preserve">Values: </w:t>
+      </w:r>
+      <w:proofErr w:type="spellStart"/>
+      <w:r>
+        <w:t>humanPlayer</w:t>
+      </w:r>
+      <w:proofErr w:type="spellEnd"/>
+      <w:r>
+        <w:t xml:space="preserve"> </w:t>
+      </w:r>
+      <w:proofErr w:type="spellStart"/>
+      <w:r>
+        <w:t>CompPlayer</w:t>
+      </w:r>
+      <w:proofErr w:type="spellEnd"/>
+      <w:r>
+        <w:t>. [Player 1, Player 2]</w:t>
       </w:r>
     </w:p>
     <w:p>
@@ -11444,11 +11696,13 @@
       <w:r>
         <w:tab/>
       </w:r>
-      <w:bookmarkStart w:id="41" w:name="_Toc530491114"/>
+      <w:bookmarkStart w:id="42" w:name="_Toc530491114"/>
+      <w:proofErr w:type="spellStart"/>
       <w:r>
         <w:t>TourScoreCode</w:t>
       </w:r>
-      <w:bookmarkEnd w:id="41"/>
+      <w:bookmarkEnd w:id="42"/>
+      <w:proofErr w:type="spellEnd"/>
     </w:p>
     <w:p>
       <w:pPr>
@@ -11463,7 +11717,31 @@
         <w:ind w:left="1440"/>
       </w:pPr>
       <w:r>
-        <w:t>Values: NoWinner, HumanWon, CompWon, Tie</w:t>
+        <w:t xml:space="preserve">Values: </w:t>
+      </w:r>
+      <w:proofErr w:type="spellStart"/>
+      <w:r>
+        <w:t>NoWinner</w:t>
+      </w:r>
+      <w:proofErr w:type="spellEnd"/>
+      <w:r>
+        <w:t xml:space="preserve">, </w:t>
+      </w:r>
+      <w:proofErr w:type="spellStart"/>
+      <w:r>
+        <w:t>HumanWon</w:t>
+      </w:r>
+      <w:proofErr w:type="spellEnd"/>
+      <w:r>
+        <w:t xml:space="preserve">, </w:t>
+      </w:r>
+      <w:proofErr w:type="spellStart"/>
+      <w:r>
+        <w:t>CompWon</w:t>
+      </w:r>
+      <w:proofErr w:type="spellEnd"/>
+      <w:r>
+        <w:t>, Tie</w:t>
       </w:r>
     </w:p>
     <w:p>
@@ -11475,17 +11753,17 @@
       <w:pPr>
         <w:pStyle w:val="Heading1"/>
       </w:pPr>
-      <w:bookmarkStart w:id="42" w:name="_Toc530491115"/>
+      <w:bookmarkStart w:id="43" w:name="_Toc530491115"/>
       <w:r>
         <w:t>Log:</w:t>
       </w:r>
-      <w:bookmarkEnd w:id="42"/>
+      <w:bookmarkEnd w:id="43"/>
     </w:p>
     <w:p>
       <w:pPr>
         <w:pStyle w:val="Heading2"/>
       </w:pPr>
-      <w:bookmarkStart w:id="43" w:name="_Toc530491116"/>
+      <w:bookmarkStart w:id="44" w:name="_Toc530491116"/>
       <w:r>
         <w:t>October 26</w:t>
       </w:r>
@@ -11498,7 +11776,7 @@
       <w:r>
         <w:t>:</w:t>
       </w:r>
-      <w:bookmarkEnd w:id="43"/>
+      <w:bookmarkEnd w:id="44"/>
     </w:p>
     <w:p>
       <w:pPr>
@@ -11513,8 +11791,13 @@
       </w:r>
       <w:proofErr w:type="gramStart"/>
       <w:r>
-        <w:t>updating .gitignore</w:t>
-      </w:r>
+        <w:t>updating .</w:t>
+      </w:r>
+      <w:proofErr w:type="spellStart"/>
+      <w:r>
+        <w:t>gitignore</w:t>
+      </w:r>
+      <w:proofErr w:type="spellEnd"/>
       <w:proofErr w:type="gramEnd"/>
       <w:r>
         <w:t xml:space="preserve"> (.1 hours)</w:t>
@@ -11536,7 +11819,7 @@
       <w:pPr>
         <w:pStyle w:val="Heading2"/>
       </w:pPr>
-      <w:bookmarkStart w:id="44" w:name="_Toc530491117"/>
+      <w:bookmarkStart w:id="45" w:name="_Toc530491117"/>
       <w:r>
         <w:t>October 28</w:t>
       </w:r>
@@ -11552,7 +11835,7 @@
         </w:rPr>
         <w:t>:</w:t>
       </w:r>
-      <w:bookmarkEnd w:id="44"/>
+      <w:bookmarkEnd w:id="45"/>
     </w:p>
     <w:p>
       <w:pPr>
@@ -11667,14 +11950,22 @@
         </w:numPr>
       </w:pPr>
       <w:r>
-        <w:t>Card Enums for Suits</w:t>
+        <w:t xml:space="preserve">Card </w:t>
+      </w:r>
+      <w:proofErr w:type="spellStart"/>
+      <w:r>
+        <w:t>Enums</w:t>
+      </w:r>
+      <w:proofErr w:type="spellEnd"/>
+      <w:r>
+        <w:t xml:space="preserve"> for Suits</w:t>
       </w:r>
     </w:p>
     <w:p>
       <w:pPr>
         <w:pStyle w:val="Heading2"/>
       </w:pPr>
-      <w:bookmarkStart w:id="45" w:name="_Toc530491118"/>
+      <w:bookmarkStart w:id="46" w:name="_Toc530491118"/>
       <w:r>
         <w:t>October 29</w:t>
       </w:r>
@@ -11687,7 +11978,7 @@
       <w:r>
         <w:t>:</w:t>
       </w:r>
-      <w:bookmarkEnd w:id="45"/>
+      <w:bookmarkEnd w:id="46"/>
     </w:p>
     <w:p>
       <w:pPr>
@@ -11785,7 +12076,7 @@
       <w:pPr>
         <w:pStyle w:val="Heading2"/>
       </w:pPr>
-      <w:bookmarkStart w:id="46" w:name="_Toc530491119"/>
+      <w:bookmarkStart w:id="47" w:name="_Toc530491119"/>
       <w:r>
         <w:t>October 30</w:t>
       </w:r>
@@ -11798,7 +12089,7 @@
       <w:r>
         <w:t>:</w:t>
       </w:r>
-      <w:bookmarkEnd w:id="46"/>
+      <w:bookmarkEnd w:id="47"/>
     </w:p>
     <w:p>
       <w:pPr>
@@ -11884,7 +12175,7 @@
       <w:pPr>
         <w:pStyle w:val="Heading2"/>
       </w:pPr>
-      <w:bookmarkStart w:id="47" w:name="_Toc530491120"/>
+      <w:bookmarkStart w:id="48" w:name="_Toc530491120"/>
       <w:r>
         <w:t>October 31</w:t>
       </w:r>
@@ -11897,7 +12188,7 @@
       <w:r>
         <w:t>:</w:t>
       </w:r>
-      <w:bookmarkEnd w:id="47"/>
+      <w:bookmarkEnd w:id="48"/>
     </w:p>
     <w:p>
       <w:pPr>
@@ -11907,8 +12198,13 @@
           <w:numId w:val="5"/>
         </w:numPr>
       </w:pPr>
-      <w:r>
-        <w:t>HandView is capable of drawing to all buttons, but not correct in all cases (1 hour)</w:t>
+      <w:proofErr w:type="spellStart"/>
+      <w:r>
+        <w:t>HandView</w:t>
+      </w:r>
+      <w:proofErr w:type="spellEnd"/>
+      <w:r>
+        <w:t xml:space="preserve"> is capable of drawing to all buttons, but not correct in all cases (1 hour)</w:t>
       </w:r>
     </w:p>
     <w:p>
@@ -11933,7 +12229,31 @@
         </w:numPr>
       </w:pPr>
       <w:r>
-        <w:t>Added PlayerMoves and PlayerID enum classes (.2 hours)</w:t>
+        <w:t xml:space="preserve">Added </w:t>
+      </w:r>
+      <w:proofErr w:type="spellStart"/>
+      <w:r>
+        <w:t>PlayerMoves</w:t>
+      </w:r>
+      <w:proofErr w:type="spellEnd"/>
+      <w:r>
+        <w:t xml:space="preserve"> and </w:t>
+      </w:r>
+      <w:proofErr w:type="spellStart"/>
+      <w:r>
+        <w:t>PlayerID</w:t>
+      </w:r>
+      <w:proofErr w:type="spellEnd"/>
+      <w:r>
+        <w:t xml:space="preserve"> </w:t>
+      </w:r>
+      <w:proofErr w:type="spellStart"/>
+      <w:r>
+        <w:t>enum</w:t>
+      </w:r>
+      <w:proofErr w:type="spellEnd"/>
+      <w:r>
+        <w:t xml:space="preserve"> classes (.2 hours)</w:t>
       </w:r>
     </w:p>
     <w:p>
@@ -11952,11 +12272,11 @@
       <w:pPr>
         <w:pStyle w:val="Heading2"/>
       </w:pPr>
-      <w:bookmarkStart w:id="48" w:name="_Toc530491121"/>
+      <w:bookmarkStart w:id="49" w:name="_Toc530491121"/>
       <w:r>
         <w:t>November 1st:</w:t>
       </w:r>
-      <w:bookmarkEnd w:id="48"/>
+      <w:bookmarkEnd w:id="49"/>
     </w:p>
     <w:p>
       <w:pPr>
@@ -12023,7 +12343,15 @@
         </w:numPr>
       </w:pPr>
       <w:r>
-        <w:t>Created PlayerView skeleton (.5 hour)</w:t>
+        <w:t xml:space="preserve">Created </w:t>
+      </w:r>
+      <w:proofErr w:type="spellStart"/>
+      <w:r>
+        <w:t>PlayerView</w:t>
+      </w:r>
+      <w:proofErr w:type="spellEnd"/>
+      <w:r>
+        <w:t xml:space="preserve"> skeleton (.5 hour)</w:t>
       </w:r>
     </w:p>
     <w:p>
@@ -12091,11 +12419,24 @@
         </w:numPr>
       </w:pPr>
       <w:r>
-        <w:t xml:space="preserve">Fixed debug code to display cardBacks instead of </w:t>
-      </w:r>
+        <w:t xml:space="preserve">Fixed debug code to display </w:t>
+      </w:r>
+      <w:proofErr w:type="spellStart"/>
+      <w:r>
+        <w:t>cardBacks</w:t>
+      </w:r>
+      <w:proofErr w:type="spellEnd"/>
+      <w:r>
+        <w:t xml:space="preserve"> instead of </w:t>
+      </w:r>
+      <w:proofErr w:type="spellStart"/>
       <w:proofErr w:type="gramStart"/>
       <w:r>
-        <w:t>testCards(</w:t>
+        <w:t>testCards</w:t>
+      </w:r>
+      <w:proofErr w:type="spellEnd"/>
+      <w:r>
+        <w:t>(</w:t>
       </w:r>
       <w:proofErr w:type="gramEnd"/>
       <w:r>
@@ -12106,7 +12447,7 @@
       <w:pPr>
         <w:pStyle w:val="Heading2"/>
       </w:pPr>
-      <w:bookmarkStart w:id="49" w:name="_Toc530491122"/>
+      <w:bookmarkStart w:id="50" w:name="_Toc530491122"/>
       <w:r>
         <w:t>November 2</w:t>
       </w:r>
@@ -12119,7 +12460,7 @@
       <w:r>
         <w:t>:</w:t>
       </w:r>
-      <w:bookmarkEnd w:id="49"/>
+      <w:bookmarkEnd w:id="50"/>
     </w:p>
     <w:p>
       <w:pPr>
@@ -12189,8 +12530,13 @@
           <w:numId w:val="7"/>
         </w:numPr>
       </w:pPr>
-      <w:r>
-        <w:t>HandViews and hands can limit selection to one card at a time if needed (.2 hours)</w:t>
+      <w:proofErr w:type="spellStart"/>
+      <w:r>
+        <w:t>HandViews</w:t>
+      </w:r>
+      <w:proofErr w:type="spellEnd"/>
+      <w:r>
+        <w:t xml:space="preserve"> and hands can limit selection to one card at a time if needed (.2 hours)</w:t>
       </w:r>
     </w:p>
     <w:p>
@@ -12202,7 +12548,7 @@
       <w:pPr>
         <w:pStyle w:val="Heading2"/>
       </w:pPr>
-      <w:bookmarkStart w:id="50" w:name="_Toc530491123"/>
+      <w:bookmarkStart w:id="51" w:name="_Toc530491123"/>
       <w:r>
         <w:t>November 3</w:t>
       </w:r>
@@ -12215,7 +12561,7 @@
       <w:r>
         <w:t>:</w:t>
       </w:r>
-      <w:bookmarkEnd w:id="50"/>
+      <w:bookmarkEnd w:id="51"/>
     </w:p>
     <w:p>
       <w:pPr>
@@ -12279,7 +12625,7 @@
       <w:pPr>
         <w:pStyle w:val="Heading2"/>
       </w:pPr>
-      <w:bookmarkStart w:id="51" w:name="_Toc530491124"/>
+      <w:bookmarkStart w:id="52" w:name="_Toc530491124"/>
       <w:r>
         <w:t>November 4</w:t>
       </w:r>
@@ -12289,7 +12635,7 @@
         </w:rPr>
         <w:t>th</w:t>
       </w:r>
-      <w:bookmarkEnd w:id="51"/>
+      <w:bookmarkEnd w:id="52"/>
     </w:p>
     <w:p>
       <w:pPr>
@@ -12336,7 +12682,7 @@
       <w:pPr>
         <w:pStyle w:val="Heading2"/>
       </w:pPr>
-      <w:bookmarkStart w:id="52" w:name="_Toc530491125"/>
+      <w:bookmarkStart w:id="53" w:name="_Toc530491125"/>
       <w:r>
         <w:t>November 5</w:t>
       </w:r>
@@ -12346,7 +12692,7 @@
         </w:rPr>
         <w:t>th</w:t>
       </w:r>
-      <w:bookmarkEnd w:id="52"/>
+      <w:bookmarkEnd w:id="53"/>
     </w:p>
     <w:p>
       <w:pPr>
@@ -12357,7 +12703,15 @@
         </w:numPr>
       </w:pPr>
       <w:r>
-        <w:t>Hands and tables can now have their clickabilty toggled to match what is able to be clicked based on the current turn (.5 hours)</w:t>
+        <w:t xml:space="preserve">Hands and tables can now have their </w:t>
+      </w:r>
+      <w:proofErr w:type="spellStart"/>
+      <w:r>
+        <w:t>clickabilty</w:t>
+      </w:r>
+      <w:proofErr w:type="spellEnd"/>
+      <w:r>
+        <w:t xml:space="preserve"> toggled to match what is able to be clicked based on the current turn (.5 hours)</w:t>
       </w:r>
     </w:p>
     <w:p>
@@ -12389,7 +12743,7 @@
       <w:pPr>
         <w:pStyle w:val="Heading2"/>
       </w:pPr>
-      <w:bookmarkStart w:id="53" w:name="_Toc530491126"/>
+      <w:bookmarkStart w:id="54" w:name="_Toc530491126"/>
       <w:r>
         <w:t>November 6</w:t>
       </w:r>
@@ -12402,7 +12756,7 @@
       <w:r>
         <w:t>:</w:t>
       </w:r>
-      <w:bookmarkEnd w:id="53"/>
+      <w:bookmarkEnd w:id="54"/>
     </w:p>
     <w:p>
       <w:pPr>
@@ -12437,7 +12791,15 @@
         </w:numPr>
       </w:pPr>
       <w:r>
-        <w:t>Internal logic updated so true means the same thing for all things in the main call stack (Contoller -&gt; model) (.5 hours)</w:t>
+        <w:t>Internal logic updated so true means the same thing for all things in the main call stack (</w:t>
+      </w:r>
+      <w:proofErr w:type="spellStart"/>
+      <w:r>
+        <w:t>Contoller</w:t>
+      </w:r>
+      <w:proofErr w:type="spellEnd"/>
+      <w:r>
+        <w:t xml:space="preserve"> -&gt; model) (.5 hours)</w:t>
       </w:r>
     </w:p>
     <w:p>
@@ -12492,7 +12854,7 @@
       <w:pPr>
         <w:pStyle w:val="Heading2"/>
       </w:pPr>
-      <w:bookmarkStart w:id="54" w:name="_Toc530491127"/>
+      <w:bookmarkStart w:id="55" w:name="_Toc530491127"/>
       <w:r>
         <w:t>November 7</w:t>
       </w:r>
@@ -12505,7 +12867,7 @@
       <w:r>
         <w:t>:</w:t>
       </w:r>
-      <w:bookmarkEnd w:id="54"/>
+      <w:bookmarkEnd w:id="55"/>
     </w:p>
     <w:p>
       <w:pPr>
@@ -12536,7 +12898,15 @@
         </w:numPr>
       </w:pPr>
       <w:r>
-        <w:t>Rewrote Hand and HandView to use observers instead of being told when to update through polling / controller (3 hours)</w:t>
+        <w:t xml:space="preserve">Rewrote Hand and </w:t>
+      </w:r>
+      <w:proofErr w:type="spellStart"/>
+      <w:r>
+        <w:t>HandView</w:t>
+      </w:r>
+      <w:proofErr w:type="spellEnd"/>
+      <w:r>
+        <w:t xml:space="preserve"> to use observers instead of being told when to update through polling / controller (3 hours)</w:t>
       </w:r>
     </w:p>
     <w:p>
@@ -12560,7 +12930,15 @@
         </w:numPr>
       </w:pPr>
       <w:r>
-        <w:t>Created the Action Log which logs all moves that happen in the game, and displays thems in a separate activity, and as a button on the main screen (1 hour)</w:t>
+        <w:t xml:space="preserve">Created the Action Log which logs all moves that happen in the game, and displays </w:t>
+      </w:r>
+      <w:proofErr w:type="spellStart"/>
+      <w:r>
+        <w:t>thems</w:t>
+      </w:r>
+      <w:proofErr w:type="spellEnd"/>
+      <w:r>
+        <w:t xml:space="preserve"> in a separate activity, and as a button on the main screen (1 hour)</w:t>
       </w:r>
     </w:p>
     <w:p>
@@ -12598,10 +12976,12 @@
       <w:r>
         <w:t xml:space="preserve">Controller can now </w:t>
       </w:r>
+      <w:proofErr w:type="spellStart"/>
       <w:proofErr w:type="gramStart"/>
       <w:r>
         <w:t>removed</w:t>
       </w:r>
+      <w:proofErr w:type="spellEnd"/>
       <w:proofErr w:type="gramEnd"/>
       <w:r>
         <w:t xml:space="preserve"> buttons from the table once they are captured (.7 hours)</w:t>
@@ -12628,7 +13008,15 @@
         </w:numPr>
       </w:pPr>
       <w:r>
-        <w:t>Made sure the removed card indices in Playermove is always sorted in descending order (.1 hour)</w:t>
+        <w:t xml:space="preserve">Made sure the removed card indices in </w:t>
+      </w:r>
+      <w:proofErr w:type="spellStart"/>
+      <w:r>
+        <w:t>Playermove</w:t>
+      </w:r>
+      <w:proofErr w:type="spellEnd"/>
+      <w:r>
+        <w:t xml:space="preserve"> is always sorted in descending order (.1 hour)</w:t>
       </w:r>
     </w:p>
     <w:p>
@@ -12647,7 +13035,7 @@
       <w:pPr>
         <w:pStyle w:val="Heading2"/>
       </w:pPr>
-      <w:bookmarkStart w:id="55" w:name="_Toc530491128"/>
+      <w:bookmarkStart w:id="56" w:name="_Toc530491128"/>
       <w:r>
         <w:t>November 8</w:t>
       </w:r>
@@ -12660,7 +13048,7 @@
       <w:r>
         <w:t>:</w:t>
       </w:r>
-      <w:bookmarkEnd w:id="55"/>
+      <w:bookmarkEnd w:id="56"/>
     </w:p>
     <w:p>
       <w:pPr>
@@ -12670,8 +13058,13 @@
           <w:numId w:val="13"/>
         </w:numPr>
       </w:pPr>
-      <w:r>
-        <w:t>PlayerMove can be told to mark itself invalid (.1 hour)</w:t>
+      <w:proofErr w:type="spellStart"/>
+      <w:r>
+        <w:t>PlayerMove</w:t>
+      </w:r>
+      <w:proofErr w:type="spellEnd"/>
+      <w:r>
+        <w:t xml:space="preserve"> can be told to mark itself invalid (.1 hour)</w:t>
       </w:r>
     </w:p>
     <w:p>
@@ -12698,7 +13091,7 @@
       <w:pPr>
         <w:pStyle w:val="Heading2"/>
       </w:pPr>
-      <w:bookmarkStart w:id="56" w:name="_Toc530491129"/>
+      <w:bookmarkStart w:id="57" w:name="_Toc530491129"/>
       <w:r>
         <w:t>November 9</w:t>
       </w:r>
@@ -12711,7 +13104,7 @@
       <w:r>
         <w:t>:</w:t>
       </w:r>
-      <w:bookmarkEnd w:id="56"/>
+      <w:bookmarkEnd w:id="57"/>
     </w:p>
     <w:p>
       <w:pPr>
@@ -12783,7 +13176,15 @@
         </w:numPr>
       </w:pPr>
       <w:r>
-        <w:t>Added a RoundView class with the round to maintain properly Model View Controller semantics (1.5 hours)</w:t>
+        <w:t xml:space="preserve">Added a </w:t>
+      </w:r>
+      <w:proofErr w:type="spellStart"/>
+      <w:r>
+        <w:t>RoundView</w:t>
+      </w:r>
+      <w:proofErr w:type="spellEnd"/>
+      <w:r>
+        <w:t xml:space="preserve"> class with the round to maintain properly Model View Controller semantics (1.5 hours)</w:t>
       </w:r>
     </w:p>
     <w:p>
@@ -12802,7 +13203,7 @@
       <w:pPr>
         <w:pStyle w:val="Heading2"/>
       </w:pPr>
-      <w:bookmarkStart w:id="57" w:name="_Toc530491130"/>
+      <w:bookmarkStart w:id="58" w:name="_Toc530491130"/>
       <w:r>
         <w:t>November 10</w:t>
       </w:r>
@@ -12815,7 +13216,7 @@
       <w:r>
         <w:t>:</w:t>
       </w:r>
-      <w:bookmarkEnd w:id="57"/>
+      <w:bookmarkEnd w:id="58"/>
     </w:p>
     <w:p>
       <w:pPr>
@@ -12908,7 +13309,7 @@
       <w:pPr>
         <w:pStyle w:val="Heading2"/>
       </w:pPr>
-      <w:bookmarkStart w:id="58" w:name="_Toc530491131"/>
+      <w:bookmarkStart w:id="59" w:name="_Toc530491131"/>
       <w:r>
         <w:t>November 11</w:t>
       </w:r>
@@ -12921,7 +13322,7 @@
       <w:r>
         <w:t>:</w:t>
       </w:r>
-      <w:bookmarkEnd w:id="58"/>
+      <w:bookmarkEnd w:id="59"/>
     </w:p>
     <w:p>
       <w:pPr>
@@ -13003,7 +13404,7 @@
       <w:pPr>
         <w:pStyle w:val="Heading2"/>
       </w:pPr>
-      <w:bookmarkStart w:id="59" w:name="_Toc530491132"/>
+      <w:bookmarkStart w:id="60" w:name="_Toc530491132"/>
       <w:r>
         <w:t>November 12</w:t>
       </w:r>
@@ -13016,7 +13417,7 @@
       <w:r>
         <w:t>:</w:t>
       </w:r>
-      <w:bookmarkEnd w:id="59"/>
+      <w:bookmarkEnd w:id="60"/>
     </w:p>
     <w:p>
       <w:pPr>
@@ -13075,7 +13476,15 @@
         </w:numPr>
       </w:pPr>
       <w:r>
-        <w:t>This was do to a failure in understanding documentation and how android deals with file permissions</w:t>
+        <w:t xml:space="preserve">This was </w:t>
+      </w:r>
+      <w:proofErr w:type="spellStart"/>
+      <w:r>
+        <w:t>do</w:t>
+      </w:r>
+      <w:proofErr w:type="spellEnd"/>
+      <w:r>
+        <w:t xml:space="preserve"> to a failure in understanding documentation and how android deals with file permissions</w:t>
       </w:r>
     </w:p>
     <w:p>
@@ -13126,7 +13535,7 @@
       <w:pPr>
         <w:pStyle w:val="Heading2"/>
       </w:pPr>
-      <w:bookmarkStart w:id="60" w:name="_Toc530491133"/>
+      <w:bookmarkStart w:id="61" w:name="_Toc530491133"/>
       <w:r>
         <w:t>November 13</w:t>
       </w:r>
@@ -13139,7 +13548,7 @@
       <w:r>
         <w:t>:</w:t>
       </w:r>
-      <w:bookmarkEnd w:id="60"/>
+      <w:bookmarkEnd w:id="61"/>
     </w:p>
     <w:p>
       <w:pPr>
@@ -13243,8 +13652,13 @@
           <w:numId w:val="18"/>
         </w:numPr>
       </w:pPr>
-      <w:r>
-        <w:t>PlayerSaveData class was added to store all player save in a single object (.25 hours)</w:t>
+      <w:proofErr w:type="spellStart"/>
+      <w:r>
+        <w:t>PlayerSaveData</w:t>
+      </w:r>
+      <w:proofErr w:type="spellEnd"/>
+      <w:r>
+        <w:t xml:space="preserve"> class was added to store all player save in a single object (.25 hours)</w:t>
       </w:r>
     </w:p>
     <w:p>
@@ -13268,7 +13682,15 @@
         </w:numPr>
       </w:pPr>
       <w:r>
-        <w:t>Increased minimum api version to 26 from 21 (.1 hour)</w:t>
+        <w:t xml:space="preserve">Increased minimum </w:t>
+      </w:r>
+      <w:proofErr w:type="spellStart"/>
+      <w:r>
+        <w:t>api</w:t>
+      </w:r>
+      <w:proofErr w:type="spellEnd"/>
+      <w:r>
+        <w:t xml:space="preserve"> version to 26 from 21 (.1 hour)</w:t>
       </w:r>
     </w:p>
     <w:p>
@@ -13284,14 +13706,14 @@
       </w:r>
     </w:p>
     <w:p>
-      <w:bookmarkStart w:id="61" w:name="_Toc530491134"/>
+      <w:bookmarkStart w:id="62" w:name="_Toc530491134"/>
       <w:r>
         <w:rPr>
           <w:rStyle w:val="Heading2Char"/>
         </w:rPr>
         <w:t>November 14th</w:t>
       </w:r>
-      <w:bookmarkEnd w:id="61"/>
+      <w:bookmarkEnd w:id="62"/>
       <w:r>
         <w:t>:</w:t>
       </w:r>
@@ -13360,7 +13782,7 @@
       <w:pPr>
         <w:pStyle w:val="Heading2"/>
       </w:pPr>
-      <w:bookmarkStart w:id="62" w:name="_Toc530491135"/>
+      <w:bookmarkStart w:id="63" w:name="_Toc530491135"/>
       <w:r>
         <w:t>November 15</w:t>
       </w:r>
@@ -13373,7 +13795,7 @@
       <w:r>
         <w:t>:</w:t>
       </w:r>
-      <w:bookmarkEnd w:id="62"/>
+      <w:bookmarkEnd w:id="63"/>
     </w:p>
     <w:p>
       <w:pPr>
@@ -13444,7 +13866,15 @@
         </w:numPr>
       </w:pPr>
       <w:r>
-        <w:t xml:space="preserve">Core Gameloop can now tell itself if </w:t>
+        <w:t xml:space="preserve">Core </w:t>
+      </w:r>
+      <w:proofErr w:type="spellStart"/>
+      <w:r>
+        <w:t>Gameloop</w:t>
+      </w:r>
+      <w:proofErr w:type="spellEnd"/>
+      <w:r>
+        <w:t xml:space="preserve"> can now tell itself if </w:t>
       </w:r>
       <w:proofErr w:type="gramStart"/>
       <w:r>
@@ -13512,7 +13942,15 @@
         </w:numPr>
       </w:pPr>
       <w:r>
-        <w:t>Restructured model so builds and multi builds inherit from an abstract class BuildType (.5 hour)</w:t>
+        <w:t xml:space="preserve">Restructured model so builds and multi builds inherit from an abstract class </w:t>
+      </w:r>
+      <w:proofErr w:type="spellStart"/>
+      <w:r>
+        <w:t>BuildType</w:t>
+      </w:r>
+      <w:proofErr w:type="spellEnd"/>
+      <w:r>
+        <w:t xml:space="preserve"> (.5 hour)</w:t>
       </w:r>
     </w:p>
     <w:p>
@@ -13536,7 +13974,15 @@
         </w:numPr>
       </w:pPr>
       <w:r>
-        <w:t>Overloaded toString in multi-builds (.1 hour)</w:t>
+        <w:t xml:space="preserve">Overloaded </w:t>
+      </w:r>
+      <w:proofErr w:type="spellStart"/>
+      <w:r>
+        <w:t>toString</w:t>
+      </w:r>
+      <w:proofErr w:type="spellEnd"/>
+      <w:r>
+        <w:t xml:space="preserve"> in multi-builds (.1 hour)</w:t>
       </w:r>
     </w:p>
     <w:p>
@@ -13648,7 +14094,7 @@
       <w:pPr>
         <w:pStyle w:val="Heading2"/>
       </w:pPr>
-      <w:bookmarkStart w:id="63" w:name="_Toc530491136"/>
+      <w:bookmarkStart w:id="64" w:name="_Toc530491136"/>
       <w:r>
         <w:t>November 16</w:t>
       </w:r>
@@ -13661,7 +14107,7 @@
       <w:r>
         <w:t>:</w:t>
       </w:r>
-      <w:bookmarkEnd w:id="63"/>
+      <w:bookmarkEnd w:id="64"/>
     </w:p>
     <w:p>
       <w:pPr>
@@ -13754,7 +14200,7 @@
       <w:pPr>
         <w:pStyle w:val="Heading2"/>
       </w:pPr>
-      <w:bookmarkStart w:id="64" w:name="_Toc530491137"/>
+      <w:bookmarkStart w:id="65" w:name="_Toc530491137"/>
       <w:r>
         <w:t>November 17</w:t>
       </w:r>
@@ -13767,7 +14213,7 @@
       <w:r>
         <w:t>:</w:t>
       </w:r>
-      <w:bookmarkEnd w:id="64"/>
+      <w:bookmarkEnd w:id="65"/>
     </w:p>
     <w:p>
       <w:pPr>
@@ -13826,7 +14272,15 @@
         </w:numPr>
       </w:pPr>
       <w:r>
-        <w:t>Removed the BaseView superclass from all custom views as they were not used (.5 hour)</w:t>
+        <w:t xml:space="preserve">Removed the </w:t>
+      </w:r>
+      <w:proofErr w:type="spellStart"/>
+      <w:r>
+        <w:t>BaseView</w:t>
+      </w:r>
+      <w:proofErr w:type="spellEnd"/>
+      <w:r>
+        <w:t xml:space="preserve"> superclass from all custom views as they were not used (.5 hour)</w:t>
       </w:r>
     </w:p>
     <w:p>
@@ -13886,7 +14340,7 @@
       <w:pPr>
         <w:pStyle w:val="Heading2"/>
       </w:pPr>
-      <w:bookmarkStart w:id="65" w:name="_Toc530491138"/>
+      <w:bookmarkStart w:id="66" w:name="_Toc530491138"/>
       <w:r>
         <w:t>November 18</w:t>
       </w:r>
@@ -13899,7 +14353,7 @@
       <w:r>
         <w:t>:</w:t>
       </w:r>
-      <w:bookmarkEnd w:id="65"/>
+      <w:bookmarkEnd w:id="66"/>
     </w:p>
     <w:p>
       <w:pPr>
@@ -13941,7 +14395,7 @@
       <w:pPr>
         <w:pStyle w:val="Heading2"/>
       </w:pPr>
-      <w:bookmarkStart w:id="66" w:name="_Toc530491139"/>
+      <w:bookmarkStart w:id="67" w:name="_Toc530491139"/>
       <w:r>
         <w:t>November 19</w:t>
       </w:r>
@@ -13954,7 +14408,7 @@
       <w:r>
         <w:t>:</w:t>
       </w:r>
-      <w:bookmarkEnd w:id="66"/>
+      <w:bookmarkEnd w:id="67"/>
     </w:p>
     <w:p>
       <w:pPr>
@@ -14216,7 +14670,7 @@
       <w:pPr>
         <w:pStyle w:val="Heading2"/>
       </w:pPr>
-      <w:bookmarkStart w:id="67" w:name="_Toc530491140"/>
+      <w:bookmarkStart w:id="68" w:name="_Toc530491140"/>
       <w:r>
         <w:t>November 19</w:t>
       </w:r>
@@ -14229,7 +14683,7 @@
       <w:r>
         <w:t>:</w:t>
       </w:r>
-      <w:bookmarkEnd w:id="67"/>
+      <w:bookmarkEnd w:id="68"/>
     </w:p>
     <w:p>
       <w:pPr>
@@ -14330,7 +14784,7 @@
       <w:pPr>
         <w:pStyle w:val="Heading2"/>
       </w:pPr>
-      <w:bookmarkStart w:id="68" w:name="_Toc530491141"/>
+      <w:bookmarkStart w:id="69" w:name="_Toc530491141"/>
       <w:r>
         <w:t>November 20</w:t>
       </w:r>
@@ -14343,7 +14797,7 @@
       <w:r>
         <w:t>:</w:t>
       </w:r>
-      <w:bookmarkEnd w:id="68"/>
+      <w:bookmarkEnd w:id="69"/>
     </w:p>
     <w:p>
       <w:pPr>
@@ -14371,8 +14825,6 @@
       <w:r>
         <w:t>Finished Comments throughout program (3.5 Hours)</w:t>
       </w:r>
-      <w:bookmarkStart w:id="69" w:name="_GoBack"/>
-      <w:bookmarkEnd w:id="69"/>
     </w:p>
     <w:p/>
     <w:p>
@@ -19790,7 +20242,7 @@
 </file>
 
 <file path=customXml/itemProps2.xml><?xml version="1.0" encoding="utf-8"?>
-<ds:datastoreItem xmlns:ds="http://schemas.openxmlformats.org/officeDocument/2006/customXml" ds:itemID="{C204400E-771D-47BE-85A3-2706EB3F8FA9}">
+<ds:datastoreItem xmlns:ds="http://schemas.openxmlformats.org/officeDocument/2006/customXml" ds:itemID="{6BBDE7CC-5445-4C79-A165-00F167827FEC}">
   <ds:schemaRefs>
     <ds:schemaRef ds:uri="http://schemas.openxmlformats.org/officeDocument/2006/bibliography"/>
   </ds:schemaRefs>

</xml_diff>